<commit_message>
adiciona classes Pessoa e Aluno, e cria arquivos para Professor e main
</commit_message>
<xml_diff>
--- a/Atividade Prática 1 (aulas 05, 07 e 09).docx
+++ b/Atividade Prática 1 (aulas 05, 07 e 09).docx
@@ -33,14 +33,7 @@
           <w:b/>
           <w:bCs/>
         </w:rPr>
-        <w:t xml:space="preserve">Alunos: </w:t>
-      </w:r>
-      <w:r>
-        <w:rPr>
-          <w:b/>
-          <w:bCs/>
-        </w:rPr>
-        <w:t>Otávio Serafim de Souza Matos/Germano Marques Cipriano Fagundes</w:t>
+        <w:t>Alunos: Otávio Serafim de Souza Matos/Germano Marques Cipriano Fagundes</w:t>
       </w:r>
     </w:p>
     <w:p>
@@ -78,7 +71,7 @@
         <mc:AlternateContent>
           <mc:Choice Requires="wps">
             <w:drawing>
-              <wp:anchor behindDoc="0" distT="0" distB="27940" distL="0" distR="19050" simplePos="0" locked="0" layoutInCell="1" allowOverlap="1" relativeHeight="3" wp14:anchorId="43FDD4B8">
+              <wp:anchor behindDoc="0" distT="6350" distB="6350" distL="6350" distR="6350" simplePos="0" locked="0" layoutInCell="1" allowOverlap="1" relativeHeight="3" wp14:anchorId="43FDD4B8">
                 <wp:simplePos x="0" y="0"/>
                 <wp:positionH relativeFrom="column">
                   <wp:posOffset>183515</wp:posOffset>
@@ -729,7 +722,7 @@
         <mc:AlternateContent>
           <mc:Choice Requires="wps">
             <w:drawing>
-              <wp:anchor behindDoc="0" distT="0" distB="12700" distL="0" distR="27940" simplePos="0" locked="0" layoutInCell="1" allowOverlap="1" relativeHeight="4" wp14:anchorId="6EFB00BB">
+              <wp:anchor behindDoc="0" distT="6350" distB="6350" distL="6350" distR="6350" simplePos="0" locked="0" layoutInCell="1" allowOverlap="1" relativeHeight="4" wp14:anchorId="6EFB00BB">
                 <wp:simplePos x="0" y="0"/>
                 <wp:positionH relativeFrom="column">
                   <wp:posOffset>570865</wp:posOffset>
@@ -1155,8 +1148,8 @@
       </w:pPr>
       <w:r>
         <w:rPr>
-          <w:b/>
-          <w:bCs/>
+          <w:sz w:val="20"/>
+          <w:szCs w:val="20"/>
         </w:rPr>
         <w:drawing>
           <wp:anchor behindDoc="0" distT="0" distB="0" distL="0" distR="0" simplePos="0" locked="0" layoutInCell="0" allowOverlap="1" relativeHeight="10">
@@ -1228,7 +1221,7 @@
               <wp:align>center</wp:align>
             </wp:positionH>
             <wp:positionV relativeFrom="paragraph">
-              <wp:align>top</wp:align>
+              <wp:posOffset>635</wp:posOffset>
             </wp:positionV>
             <wp:extent cx="5400040" cy="3052445"/>
             <wp:effectExtent l="0" t="0" r="0" b="0"/>
@@ -1410,14 +1403,7 @@
           <w:b w:val="false"/>
           <w:bCs w:val="false"/>
         </w:rPr>
-        <w:t xml:space="preserve">Com os casos 1, 2 e 3 percebe-se que na temperatura correta o bolo assa corretamente, </w:t>
-      </w:r>
-      <w:r>
-        <w:rPr>
-          <w:b w:val="false"/>
-          <w:bCs w:val="false"/>
-        </w:rPr>
-        <w:t>nos casos 4 a 7 testamos erros, no 8 e 9 casos de cru e assado.</w:t>
+        <w:t>Com os casos 1, 2 e 3 percebe-se que na temperatura correta o bolo assa corretamente, nos casos 4 a 7 testamos erros, no 8 e 9 casos de cru e assado.</w:t>
       </w:r>
     </w:p>
     <w:p>
@@ -1480,7 +1466,7 @@
         <mc:AlternateContent>
           <mc:Choice Requires="wps">
             <w:drawing>
-              <wp:anchor behindDoc="0" distT="0" distB="25400" distL="0" distR="25400" simplePos="0" locked="0" layoutInCell="1" allowOverlap="1" relativeHeight="5" wp14:anchorId="08C91871">
+              <wp:anchor behindDoc="0" distT="6350" distB="6350" distL="6350" distR="6350" simplePos="0" locked="0" layoutInCell="1" allowOverlap="1" relativeHeight="5" wp14:anchorId="08C91871">
                 <wp:simplePos x="0" y="0"/>
                 <wp:positionH relativeFrom="column">
                   <wp:posOffset>183515</wp:posOffset>
@@ -2142,6 +2128,52 @@
         <w:rPr>
           <w:rFonts w:cs="Times New Roman" w:ascii="Times New Roman" w:hAnsi="Times New Roman"/>
         </w:rPr>
+        <w:drawing>
+          <wp:anchor behindDoc="0" distT="0" distB="0" distL="0" distR="0" simplePos="0" locked="0" layoutInCell="0" allowOverlap="1" relativeHeight="14">
+            <wp:simplePos x="0" y="0"/>
+            <wp:positionH relativeFrom="column">
+              <wp:align>center</wp:align>
+            </wp:positionH>
+            <wp:positionV relativeFrom="paragraph">
+              <wp:posOffset>635</wp:posOffset>
+            </wp:positionV>
+            <wp:extent cx="5400040" cy="1644650"/>
+            <wp:effectExtent l="0" t="0" r="0" b="0"/>
+            <wp:wrapSquare wrapText="largest"/>
+            <wp:docPr id="13" name="Figura9" descr=""/>
+            <wp:cNvGraphicFramePr>
+              <a:graphicFrameLocks xmlns:a="http://schemas.openxmlformats.org/drawingml/2006/main" noChangeAspect="1"/>
+            </wp:cNvGraphicFramePr>
+            <a:graphic xmlns:a="http://schemas.openxmlformats.org/drawingml/2006/main">
+              <a:graphicData uri="http://schemas.openxmlformats.org/drawingml/2006/picture">
+                <pic:pic xmlns:pic="http://schemas.openxmlformats.org/drawingml/2006/picture">
+                  <pic:nvPicPr>
+                    <pic:cNvPr id="13" name="Figura9" descr=""/>
+                    <pic:cNvPicPr>
+                      <a:picLocks noChangeAspect="1" noChangeArrowheads="1"/>
+                    </pic:cNvPicPr>
+                  </pic:nvPicPr>
+                  <pic:blipFill>
+                    <a:blip r:embed="rId11"/>
+                    <a:stretch>
+                      <a:fillRect/>
+                    </a:stretch>
+                  </pic:blipFill>
+                  <pic:spPr bwMode="auto">
+                    <a:xfrm>
+                      <a:off x="0" y="0"/>
+                      <a:ext cx="5400040" cy="1644650"/>
+                    </a:xfrm>
+                    <a:prstGeom prst="rect">
+                      <a:avLst/>
+                    </a:prstGeom>
+                    <a:noFill/>
+                  </pic:spPr>
+                </pic:pic>
+              </a:graphicData>
+            </a:graphic>
+          </wp:anchor>
+        </w:drawing>
       </w:r>
     </w:p>
     <w:p>
@@ -2159,7 +2191,15 @@
           <w:b/>
           <w:bCs/>
         </w:rPr>
-        <w:t xml:space="preserve">5 – (Aula 07) </w:t>
+        <w:t>6</w:t>
+      </w:r>
+      <w:r>
+        <w:rPr>
+          <w:rFonts w:cs="Times New Roman" w:ascii="Times New Roman" w:hAnsi="Times New Roman"/>
+          <w:b/>
+          <w:bCs/>
+        </w:rPr>
+        <w:t xml:space="preserve"> – (Aula 07) </w:t>
       </w:r>
       <w:r>
         <w:rPr>
@@ -2209,7 +2249,15 @@
           <w:b/>
           <w:bCs/>
         </w:rPr>
-        <w:t>6 – (Aula 09)</w:t>
+        <w:t>7</w:t>
+      </w:r>
+      <w:r>
+        <w:rPr>
+          <w:rFonts w:cs="Times New Roman" w:ascii="Times New Roman" w:hAnsi="Times New Roman"/>
+          <w:b/>
+          <w:bCs/>
+        </w:rPr>
+        <w:t xml:space="preserve"> – (Aula 09)</w:t>
       </w:r>
       <w:r>
         <w:rPr>
@@ -3624,6 +3672,7 @@
     <w:qFormat/>
     <w:pPr>
       <w:widowControl/>
+      <w:suppressAutoHyphens w:val="true"/>
       <w:bidi w:val="0"/>
       <w:spacing w:lineRule="auto" w:line="278" w:before="0" w:after="160"/>
       <w:jc w:val="left"/>
@@ -4102,6 +4151,32 @@
       <w:rFonts w:cs="Noto Sans Devanagari"/>
     </w:rPr>
   </w:style>
+  <w:style w:type="paragraph" w:styleId="Ttulouser">
+    <w:name w:val="Título (user)"/>
+    <w:basedOn w:val="Normal"/>
+    <w:next w:val="BodyText"/>
+    <w:qFormat/>
+    <w:pPr>
+      <w:keepNext w:val="true"/>
+      <w:spacing w:before="240" w:after="120"/>
+    </w:pPr>
+    <w:rPr>
+      <w:rFonts w:ascii="Liberation Sans" w:hAnsi="Liberation Sans" w:eastAsia="Noto Sans CJK SC" w:cs="Noto Sans Devanagari"/>
+      <w:sz w:val="28"/>
+      <w:szCs w:val="28"/>
+    </w:rPr>
+  </w:style>
+  <w:style w:type="paragraph" w:styleId="ndiceuser">
+    <w:name w:val="Índice (user)"/>
+    <w:basedOn w:val="Normal"/>
+    <w:qFormat/>
+    <w:pPr>
+      <w:suppressLineNumbers/>
+    </w:pPr>
+    <w:rPr>
+      <w:rFonts w:cs="Noto Sans Devanagari"/>
+    </w:rPr>
+  </w:style>
   <w:style w:type="paragraph" w:styleId="Title">
     <w:name w:val="Title"/>
     <w:basedOn w:val="Normal"/>
@@ -4211,8 +4286,8 @@
       <w14:ligatures w14:val="none"/>
     </w:rPr>
   </w:style>
-  <w:style w:type="numbering" w:styleId="Semlista" w:default="1">
-    <w:name w:val="Sem lista"/>
+  <w:style w:type="numbering" w:styleId="Semlistauser" w:default="1">
+    <w:name w:val="Sem lista (user)"/>
     <w:uiPriority w:val="99"/>
     <w:semiHidden/>
     <w:unhideWhenUsed/>

</xml_diff>